<commit_message>
page number tiap bab
</commit_message>
<xml_diff>
--- a/Sempro.docx
+++ b/Sempro.docx
@@ -22,12 +22,16 @@
     <w:p>
       <w:pPr>
         <w:sectPr>
+          <w:headerReference w:type="default" r:id="rId8"/>
+          <w:footerReference w:type="first" r:id="rId9"/>
           <w:pgSz w:w="11906" w:h="16838" w:code="9"/>
           <w:pgMar w:top="2268" w:right="1701" w:bottom="1701" w:left="2268" w:header="709" w:footer="709" w:gutter="0"/>
           <w:cols w:space="708"/>
           <w:docGrid w:linePitch="360"/>
         </w:sectPr>
       </w:pPr>
+      <w:bookmarkStart w:id="0" w:name="_GoBack"/>
+      <w:bookmarkEnd w:id="0"/>
     </w:p>
     <w:p>
       <w:pPr>
@@ -38,7 +42,7 @@
         </w:numPr>
         <w:ind w:left="432"/>
       </w:pPr>
-      <w:bookmarkStart w:id="0" w:name="_Toc167719110"/>
+      <w:bookmarkStart w:id="1" w:name="_Toc167721211"/>
       <w:r>
         <w:lastRenderedPageBreak/>
         <w:t xml:space="preserve">Daftar </w:t>
@@ -47,7 +51,7 @@
       <w:r>
         <w:t>isi</w:t>
       </w:r>
-      <w:bookmarkEnd w:id="0"/>
+      <w:bookmarkEnd w:id="1"/>
       <w:proofErr w:type="spellEnd"/>
     </w:p>
     <w:p/>
@@ -72,7 +76,7 @@
       <w:r>
         <w:fldChar w:fldCharType="separate"/>
       </w:r>
-      <w:hyperlink w:anchor="_Toc167719110" w:history="1">
+      <w:hyperlink w:anchor="_Toc167721211" w:history="1">
         <w:r>
           <w:rPr>
             <w:rStyle w:val="Hyperlink"/>
@@ -99,7 +103,7 @@
             <w:noProof/>
             <w:webHidden/>
           </w:rPr>
-          <w:instrText xml:space="preserve"> PAGEREF _Toc167719110 \h </w:instrText>
+          <w:instrText xml:space="preserve"> PAGEREF _Toc167721211 \h </w:instrText>
         </w:r>
         <w:r>
           <w:rPr>
@@ -142,7 +146,7 @@
           <w:lang w:eastAsia="en-ID"/>
         </w:rPr>
       </w:pPr>
-      <w:hyperlink w:anchor="_Toc167719111" w:history="1">
+      <w:hyperlink w:anchor="_Toc167721212" w:history="1">
         <w:r>
           <w:rPr>
             <w:rStyle w:val="Hyperlink"/>
@@ -169,7 +173,7 @@
             <w:noProof/>
             <w:webHidden/>
           </w:rPr>
-          <w:instrText xml:space="preserve"> PAGEREF _Toc167719111 \h </w:instrText>
+          <w:instrText xml:space="preserve"> PAGEREF _Toc167721212 \h </w:instrText>
         </w:r>
         <w:r>
           <w:rPr>
@@ -212,7 +216,7 @@
           <w:lang w:eastAsia="en-ID"/>
         </w:rPr>
       </w:pPr>
-      <w:hyperlink w:anchor="_Toc167719112" w:history="1">
+      <w:hyperlink w:anchor="_Toc167721213" w:history="1">
         <w:r>
           <w:rPr>
             <w:rStyle w:val="Hyperlink"/>
@@ -239,7 +243,7 @@
             <w:noProof/>
             <w:webHidden/>
           </w:rPr>
-          <w:instrText xml:space="preserve"> PAGEREF _Toc167719112 \h </w:instrText>
+          <w:instrText xml:space="preserve"> PAGEREF _Toc167721213 \h </w:instrText>
         </w:r>
         <w:r>
           <w:rPr>
@@ -283,7 +287,7 @@
           <w:lang w:eastAsia="en-ID"/>
         </w:rPr>
       </w:pPr>
-      <w:hyperlink w:anchor="_Toc167719113" w:history="1">
+      <w:hyperlink w:anchor="_Toc167721214" w:history="1">
         <w:r>
           <w:rPr>
             <w:rStyle w:val="Hyperlink"/>
@@ -325,7 +329,7 @@
             <w:noProof/>
             <w:webHidden/>
           </w:rPr>
-          <w:instrText xml:space="preserve"> PAGEREF _Toc167719113 \h </w:instrText>
+          <w:instrText xml:space="preserve"> PAGEREF _Toc167721214 \h </w:instrText>
         </w:r>
         <w:r>
           <w:rPr>
@@ -369,7 +373,7 @@
           <w:lang w:eastAsia="en-ID"/>
         </w:rPr>
       </w:pPr>
-      <w:hyperlink w:anchor="_Toc167719114" w:history="1">
+      <w:hyperlink w:anchor="_Toc167721215" w:history="1">
         <w:r>
           <w:rPr>
             <w:rStyle w:val="Hyperlink"/>
@@ -411,7 +415,7 @@
             <w:noProof/>
             <w:webHidden/>
           </w:rPr>
-          <w:instrText xml:space="preserve"> PAGEREF _Toc167719114 \h </w:instrText>
+          <w:instrText xml:space="preserve"> PAGEREF _Toc167721215 \h </w:instrText>
         </w:r>
         <w:r>
           <w:rPr>
@@ -455,13 +459,13 @@
           <w:lang w:eastAsia="en-ID"/>
         </w:rPr>
       </w:pPr>
-      <w:hyperlink w:anchor="_Toc167719115" w:history="1">
+      <w:hyperlink w:anchor="_Toc167721216" w:history="1">
         <w:r>
           <w:rPr>
             <w:rStyle w:val="Hyperlink"/>
             <w:noProof/>
           </w:rPr>
-          <w:t>B.</w:t>
+          <w:t>C.</w:t>
         </w:r>
         <w:r>
           <w:rPr>
@@ -497,7 +501,7 @@
             <w:noProof/>
             <w:webHidden/>
           </w:rPr>
-          <w:instrText xml:space="preserve"> PAGEREF _Toc167719115 \h </w:instrText>
+          <w:instrText xml:space="preserve"> PAGEREF _Toc167721216 \h </w:instrText>
         </w:r>
         <w:r>
           <w:rPr>
@@ -517,7 +521,7 @@
             <w:noProof/>
             <w:webHidden/>
           </w:rPr>
-          <w:t>1</w:t>
+          <w:t>2</w:t>
         </w:r>
         <w:r>
           <w:rPr>
@@ -541,13 +545,13 @@
           <w:lang w:eastAsia="en-ID"/>
         </w:rPr>
       </w:pPr>
-      <w:hyperlink w:anchor="_Toc167719116" w:history="1">
+      <w:hyperlink w:anchor="_Toc167721217" w:history="1">
         <w:r>
           <w:rPr>
             <w:rStyle w:val="Hyperlink"/>
             <w:noProof/>
           </w:rPr>
-          <w:t>C.</w:t>
+          <w:t>D.</w:t>
         </w:r>
         <w:r>
           <w:rPr>
@@ -583,7 +587,7 @@
             <w:noProof/>
             <w:webHidden/>
           </w:rPr>
-          <w:instrText xml:space="preserve"> PAGEREF _Toc167719116 \h </w:instrText>
+          <w:instrText xml:space="preserve"> PAGEREF _Toc167721217 \h </w:instrText>
         </w:r>
         <w:r>
           <w:rPr>
@@ -603,7 +607,7 @@
             <w:noProof/>
             <w:webHidden/>
           </w:rPr>
-          <w:t>1</w:t>
+          <w:t>2</w:t>
         </w:r>
         <w:r>
           <w:rPr>
@@ -627,13 +631,13 @@
           <w:lang w:eastAsia="en-ID"/>
         </w:rPr>
       </w:pPr>
-      <w:hyperlink w:anchor="_Toc167719117" w:history="1">
+      <w:hyperlink w:anchor="_Toc167721218" w:history="1">
         <w:r>
           <w:rPr>
             <w:rStyle w:val="Hyperlink"/>
             <w:noProof/>
           </w:rPr>
-          <w:t>D.</w:t>
+          <w:t>F.</w:t>
         </w:r>
         <w:r>
           <w:rPr>
@@ -669,7 +673,7 @@
             <w:noProof/>
             <w:webHidden/>
           </w:rPr>
-          <w:instrText xml:space="preserve"> PAGEREF _Toc167719117 \h </w:instrText>
+          <w:instrText xml:space="preserve"> PAGEREF _Toc167721218 \h </w:instrText>
         </w:r>
         <w:r>
           <w:rPr>
@@ -689,7 +693,7 @@
             <w:noProof/>
             <w:webHidden/>
           </w:rPr>
-          <w:t>1</w:t>
+          <w:t>3</w:t>
         </w:r>
         <w:r>
           <w:rPr>
@@ -713,13 +717,13 @@
           <w:lang w:eastAsia="en-ID"/>
         </w:rPr>
       </w:pPr>
-      <w:hyperlink w:anchor="_Toc167719118" w:history="1">
+      <w:hyperlink w:anchor="_Toc167721219" w:history="1">
         <w:r>
           <w:rPr>
             <w:rStyle w:val="Hyperlink"/>
             <w:noProof/>
           </w:rPr>
-          <w:t>E.</w:t>
+          <w:t>G.</w:t>
         </w:r>
         <w:r>
           <w:rPr>
@@ -755,7 +759,7 @@
             <w:noProof/>
             <w:webHidden/>
           </w:rPr>
-          <w:instrText xml:space="preserve"> PAGEREF _Toc167719118 \h </w:instrText>
+          <w:instrText xml:space="preserve"> PAGEREF _Toc167721219 \h </w:instrText>
         </w:r>
         <w:r>
           <w:rPr>
@@ -775,7 +779,7 @@
             <w:noProof/>
             <w:webHidden/>
           </w:rPr>
-          <w:t>1</w:t>
+          <w:t>3</w:t>
         </w:r>
         <w:r>
           <w:rPr>
@@ -799,13 +803,13 @@
           <w:lang w:eastAsia="en-ID"/>
         </w:rPr>
       </w:pPr>
-      <w:hyperlink w:anchor="_Toc167719119" w:history="1">
+      <w:hyperlink w:anchor="_Toc167721220" w:history="1">
         <w:r>
           <w:rPr>
             <w:rStyle w:val="Hyperlink"/>
             <w:noProof/>
           </w:rPr>
-          <w:t>F.</w:t>
+          <w:t>H.</w:t>
         </w:r>
         <w:r>
           <w:rPr>
@@ -841,7 +845,7 @@
             <w:noProof/>
             <w:webHidden/>
           </w:rPr>
-          <w:instrText xml:space="preserve"> PAGEREF _Toc167719119 \h </w:instrText>
+          <w:instrText xml:space="preserve"> PAGEREF _Toc167721220 \h </w:instrText>
         </w:r>
         <w:r>
           <w:rPr>
@@ -861,7 +865,7 @@
             <w:noProof/>
             <w:webHidden/>
           </w:rPr>
-          <w:t>1</w:t>
+          <w:t>3</w:t>
         </w:r>
         <w:r>
           <w:rPr>
@@ -885,7 +889,7 @@
           <w:lang w:eastAsia="en-ID"/>
         </w:rPr>
       </w:pPr>
-      <w:hyperlink w:anchor="_Toc167719120" w:history="1">
+      <w:hyperlink w:anchor="_Toc167721221" w:history="1">
         <w:r>
           <w:rPr>
             <w:rStyle w:val="Hyperlink"/>
@@ -927,7 +931,7 @@
             <w:noProof/>
             <w:webHidden/>
           </w:rPr>
-          <w:instrText xml:space="preserve"> PAGEREF _Toc167719120 \h </w:instrText>
+          <w:instrText xml:space="preserve"> PAGEREF _Toc167721221 \h </w:instrText>
         </w:r>
         <w:r>
           <w:rPr>
@@ -947,7 +951,7 @@
             <w:noProof/>
             <w:webHidden/>
           </w:rPr>
-          <w:t>2</w:t>
+          <w:t>1</w:t>
         </w:r>
         <w:r>
           <w:rPr>
@@ -971,7 +975,7 @@
           <w:lang w:eastAsia="en-ID"/>
         </w:rPr>
       </w:pPr>
-      <w:hyperlink w:anchor="_Toc167719121" w:history="1">
+      <w:hyperlink w:anchor="_Toc167721222" w:history="1">
         <w:r>
           <w:rPr>
             <w:rStyle w:val="Hyperlink"/>
@@ -1013,7 +1017,7 @@
             <w:noProof/>
             <w:webHidden/>
           </w:rPr>
-          <w:instrText xml:space="preserve"> PAGEREF _Toc167719121 \h </w:instrText>
+          <w:instrText xml:space="preserve"> PAGEREF _Toc167721222 \h </w:instrText>
         </w:r>
         <w:r>
           <w:rPr>
@@ -1033,7 +1037,7 @@
             <w:noProof/>
             <w:webHidden/>
           </w:rPr>
-          <w:t>2</w:t>
+          <w:t>1</w:t>
         </w:r>
         <w:r>
           <w:rPr>
@@ -1057,7 +1061,7 @@
           <w:lang w:eastAsia="en-ID"/>
         </w:rPr>
       </w:pPr>
-      <w:hyperlink w:anchor="_Toc167719122" w:history="1">
+      <w:hyperlink w:anchor="_Toc167721223" w:history="1">
         <w:r>
           <w:rPr>
             <w:rStyle w:val="Hyperlink"/>
@@ -1099,7 +1103,7 @@
             <w:noProof/>
             <w:webHidden/>
           </w:rPr>
-          <w:instrText xml:space="preserve"> PAGEREF _Toc167719122 \h </w:instrText>
+          <w:instrText xml:space="preserve"> PAGEREF _Toc167721223 \h </w:instrText>
         </w:r>
         <w:r>
           <w:rPr>
@@ -1119,7 +1123,7 @@
             <w:noProof/>
             <w:webHidden/>
           </w:rPr>
-          <w:t>2</w:t>
+          <w:t>1</w:t>
         </w:r>
         <w:r>
           <w:rPr>
@@ -1143,13 +1147,13 @@
           <w:lang w:eastAsia="en-ID"/>
         </w:rPr>
       </w:pPr>
-      <w:hyperlink w:anchor="_Toc167719123" w:history="1">
+      <w:hyperlink w:anchor="_Toc167721224" w:history="1">
         <w:r>
           <w:rPr>
             <w:rStyle w:val="Hyperlink"/>
             <w:noProof/>
           </w:rPr>
-          <w:t>B.</w:t>
+          <w:t>C.</w:t>
         </w:r>
         <w:r>
           <w:rPr>
@@ -1185,7 +1189,7 @@
             <w:noProof/>
             <w:webHidden/>
           </w:rPr>
-          <w:instrText xml:space="preserve"> PAGEREF _Toc167719123 \h </w:instrText>
+          <w:instrText xml:space="preserve"> PAGEREF _Toc167721224 \h </w:instrText>
         </w:r>
         <w:r>
           <w:rPr>
@@ -1229,7 +1233,7 @@
           <w:lang w:eastAsia="en-ID"/>
         </w:rPr>
       </w:pPr>
-      <w:hyperlink w:anchor="_Toc167719124" w:history="1">
+      <w:hyperlink w:anchor="_Toc167721225" w:history="1">
         <w:r>
           <w:rPr>
             <w:rStyle w:val="Hyperlink"/>
@@ -1271,7 +1275,7 @@
             <w:noProof/>
             <w:webHidden/>
           </w:rPr>
-          <w:instrText xml:space="preserve"> PAGEREF _Toc167719124 \h </w:instrText>
+          <w:instrText xml:space="preserve"> PAGEREF _Toc167721225 \h </w:instrText>
         </w:r>
         <w:r>
           <w:rPr>
@@ -1315,7 +1319,7 @@
           <w:lang w:eastAsia="en-ID"/>
         </w:rPr>
       </w:pPr>
-      <w:hyperlink w:anchor="_Toc167719125" w:history="1">
+      <w:hyperlink w:anchor="_Toc167721226" w:history="1">
         <w:r>
           <w:rPr>
             <w:rStyle w:val="Hyperlink"/>
@@ -1357,7 +1361,7 @@
             <w:noProof/>
             <w:webHidden/>
           </w:rPr>
-          <w:instrText xml:space="preserve"> PAGEREF _Toc167719125 \h </w:instrText>
+          <w:instrText xml:space="preserve"> PAGEREF _Toc167721226 \h </w:instrText>
         </w:r>
         <w:r>
           <w:rPr>
@@ -1401,7 +1405,7 @@
           <w:lang w:eastAsia="en-ID"/>
         </w:rPr>
       </w:pPr>
-      <w:hyperlink w:anchor="_Toc167719126" w:history="1">
+      <w:hyperlink w:anchor="_Toc167721227" w:history="1">
         <w:r>
           <w:rPr>
             <w:rStyle w:val="Hyperlink"/>
@@ -1443,7 +1447,7 @@
             <w:noProof/>
             <w:webHidden/>
           </w:rPr>
-          <w:instrText xml:space="preserve"> PAGEREF _Toc167719126 \h </w:instrText>
+          <w:instrText xml:space="preserve"> PAGEREF _Toc167721227 \h </w:instrText>
         </w:r>
         <w:r>
           <w:rPr>
@@ -1487,7 +1491,7 @@
           <w:lang w:eastAsia="en-ID"/>
         </w:rPr>
       </w:pPr>
-      <w:hyperlink w:anchor="_Toc167719127" w:history="1">
+      <w:hyperlink w:anchor="_Toc167721228" w:history="1">
         <w:r>
           <w:rPr>
             <w:rStyle w:val="Hyperlink"/>
@@ -1529,7 +1533,7 @@
             <w:noProof/>
             <w:webHidden/>
           </w:rPr>
-          <w:instrText xml:space="preserve"> PAGEREF _Toc167719127 \h </w:instrText>
+          <w:instrText xml:space="preserve"> PAGEREF _Toc167721228 \h </w:instrText>
         </w:r>
         <w:r>
           <w:rPr>
@@ -1572,7 +1576,7 @@
           <w:lang w:eastAsia="en-ID"/>
         </w:rPr>
       </w:pPr>
-      <w:hyperlink w:anchor="_Toc167719128" w:history="1">
+      <w:hyperlink w:anchor="_Toc167721229" w:history="1">
         <w:r>
           <w:rPr>
             <w:rStyle w:val="Hyperlink"/>
@@ -1599,7 +1603,7 @@
             <w:noProof/>
             <w:webHidden/>
           </w:rPr>
-          <w:instrText xml:space="preserve"> PAGEREF _Toc167719128 \h </w:instrText>
+          <w:instrText xml:space="preserve"> PAGEREF _Toc167721229 \h </w:instrText>
         </w:r>
         <w:r>
           <w:rPr>
@@ -1634,8 +1638,6 @@
       <w:r>
         <w:fldChar w:fldCharType="end"/>
       </w:r>
-      <w:bookmarkStart w:id="1" w:name="_GoBack"/>
-      <w:bookmarkEnd w:id="1"/>
     </w:p>
     <w:p>
       <w:r>
@@ -1651,7 +1653,7 @@
         </w:numPr>
         <w:ind w:left="432"/>
       </w:pPr>
-      <w:bookmarkStart w:id="2" w:name="_Toc167719111"/>
+      <w:bookmarkStart w:id="2" w:name="_Toc167721212"/>
       <w:r>
         <w:lastRenderedPageBreak/>
         <w:t xml:space="preserve">Daftar </w:t>
@@ -1762,7 +1764,7 @@
         </w:numPr>
         <w:ind w:left="432"/>
       </w:pPr>
-      <w:bookmarkStart w:id="3" w:name="_Toc167719112"/>
+      <w:bookmarkStart w:id="3" w:name="_Toc167721213"/>
       <w:r>
         <w:lastRenderedPageBreak/>
         <w:t>Daftar table</w:t>
@@ -1937,7 +1939,7 @@
     <w:p>
       <w:pPr>
         <w:sectPr>
-          <w:footerReference w:type="default" r:id="rId8"/>
+          <w:footerReference w:type="default" r:id="rId10"/>
           <w:pgSz w:w="11906" w:h="16838" w:code="9"/>
           <w:pgMar w:top="2268" w:right="1701" w:bottom="1701" w:left="2268" w:header="709" w:footer="709" w:gutter="0"/>
           <w:pgNumType w:fmt="lowerRoman" w:start="1"/>
@@ -1953,7 +1955,7 @@
       <w:pPr>
         <w:pStyle w:val="Heading1"/>
       </w:pPr>
-      <w:bookmarkStart w:id="4" w:name="_Toc167719113"/>
+      <w:bookmarkStart w:id="4" w:name="_Toc167721214"/>
       <w:r>
         <w:lastRenderedPageBreak/>
         <w:t>PENDAHULUAN</w:t>
@@ -1965,7 +1967,7 @@
       <w:pPr>
         <w:pStyle w:val="Heading2"/>
       </w:pPr>
-      <w:bookmarkStart w:id="5" w:name="_Toc167719114"/>
+      <w:bookmarkStart w:id="5" w:name="_Toc167721215"/>
       <w:proofErr w:type="spellStart"/>
       <w:r>
         <w:t>Latar</w:t>
@@ -1987,9 +1989,18 @@
       <w:pPr>
         <w:pStyle w:val="Heading2"/>
       </w:pPr>
-      <w:bookmarkStart w:id="6" w:name="_Toc167719115"/>
+      <w:r>
+        <w:br w:type="page"/>
+      </w:r>
+    </w:p>
+    <w:p>
+      <w:pPr>
+        <w:pStyle w:val="Heading2"/>
+      </w:pPr>
+      <w:bookmarkStart w:id="6" w:name="_Toc167721216"/>
       <w:proofErr w:type="spellStart"/>
       <w:r>
+        <w:lastRenderedPageBreak/>
         <w:t>Identifikais</w:t>
       </w:r>
       <w:proofErr w:type="spellEnd"/>
@@ -2009,7 +2020,7 @@
       <w:pPr>
         <w:pStyle w:val="Heading2"/>
       </w:pPr>
-      <w:bookmarkStart w:id="7" w:name="_Toc167719116"/>
+      <w:bookmarkStart w:id="7" w:name="_Toc167721217"/>
       <w:proofErr w:type="spellStart"/>
       <w:r>
         <w:t>Rumusan</w:t>
@@ -2031,8 +2042,17 @@
       <w:pPr>
         <w:pStyle w:val="Heading2"/>
       </w:pPr>
-      <w:bookmarkStart w:id="8" w:name="_Toc167719117"/>
-      <w:r>
+      <w:r>
+        <w:br w:type="page"/>
+      </w:r>
+    </w:p>
+    <w:p>
+      <w:pPr>
+        <w:pStyle w:val="Heading2"/>
+      </w:pPr>
+      <w:bookmarkStart w:id="8" w:name="_Toc167721218"/>
+      <w:r>
+        <w:lastRenderedPageBreak/>
         <w:t xml:space="preserve">Batasan </w:t>
       </w:r>
       <w:proofErr w:type="spellStart"/>
@@ -2048,7 +2068,7 @@
       <w:pPr>
         <w:pStyle w:val="Heading2"/>
       </w:pPr>
-      <w:bookmarkStart w:id="9" w:name="_Toc167719118"/>
+      <w:bookmarkStart w:id="9" w:name="_Toc167721219"/>
       <w:proofErr w:type="spellStart"/>
       <w:r>
         <w:t>Tujuan</w:t>
@@ -2070,7 +2090,7 @@
       <w:pPr>
         <w:pStyle w:val="Heading2"/>
       </w:pPr>
-      <w:bookmarkStart w:id="10" w:name="_Toc167719119"/>
+      <w:bookmarkStart w:id="10" w:name="_Toc167721220"/>
       <w:proofErr w:type="spellStart"/>
       <w:r>
         <w:t>Manfaat</w:t>
@@ -2096,8 +2116,21 @@
     <w:p>
       <w:pPr>
         <w:pStyle w:val="Heading1"/>
-      </w:pPr>
-      <w:bookmarkStart w:id="11" w:name="_Toc167719120"/>
+        <w:sectPr>
+          <w:pgSz w:w="11906" w:h="16838" w:code="9"/>
+          <w:pgMar w:top="2268" w:right="1701" w:bottom="1701" w:left="2268" w:header="709" w:footer="709" w:gutter="0"/>
+          <w:pgNumType w:start="1"/>
+          <w:cols w:space="708"/>
+          <w:titlePg/>
+          <w:docGrid w:linePitch="360"/>
+        </w:sectPr>
+      </w:pPr>
+    </w:p>
+    <w:p>
+      <w:pPr>
+        <w:pStyle w:val="Heading1"/>
+      </w:pPr>
+      <w:bookmarkStart w:id="11" w:name="_Toc167721221"/>
       <w:r>
         <w:lastRenderedPageBreak/>
         <w:t>TINJAUAN PUSTAKA</w:t>
@@ -2109,7 +2142,7 @@
       <w:pPr>
         <w:pStyle w:val="Heading2"/>
       </w:pPr>
-      <w:bookmarkStart w:id="12" w:name="_Toc167719121"/>
+      <w:bookmarkStart w:id="12" w:name="_Toc167721222"/>
       <w:proofErr w:type="spellStart"/>
       <w:r>
         <w:t>Tinjauan</w:t>
@@ -2130,7 +2163,7 @@
         <w:pStyle w:val="Heading3"/>
         <w:ind w:left="1276"/>
       </w:pPr>
-      <w:bookmarkStart w:id="13" w:name="_Toc167719122"/>
+      <w:bookmarkStart w:id="13" w:name="_Toc167721223"/>
       <w:proofErr w:type="spellStart"/>
       <w:r>
         <w:t>Penelitian</w:t>
@@ -2171,7 +2204,7 @@
                     <pic:cNvPicPr/>
                   </pic:nvPicPr>
                   <pic:blipFill>
-                    <a:blip r:embed="rId9" cstate="print">
+                    <a:blip r:embed="rId11" cstate="print">
                       <a:extLst>
                         <a:ext uri="{28A0092B-C50C-407E-A947-70E740481C1C}">
                           <a14:useLocalDpi xmlns:a14="http://schemas.microsoft.com/office/drawing/2010/main" val="0"/>
@@ -2268,9 +2301,18 @@
       <w:pPr>
         <w:pStyle w:val="Heading2"/>
       </w:pPr>
-      <w:bookmarkStart w:id="15" w:name="_Toc167719123"/>
+      <w:r>
+        <w:br w:type="page"/>
+      </w:r>
+    </w:p>
+    <w:p>
+      <w:pPr>
+        <w:pStyle w:val="Heading2"/>
+      </w:pPr>
+      <w:bookmarkStart w:id="15" w:name="_Toc167721224"/>
       <w:proofErr w:type="spellStart"/>
       <w:r>
+        <w:lastRenderedPageBreak/>
         <w:t>Landasan</w:t>
       </w:r>
       <w:proofErr w:type="spellEnd"/>
@@ -2293,7 +2335,7 @@
       <w:pPr>
         <w:pStyle w:val="Heading1"/>
       </w:pPr>
-      <w:bookmarkStart w:id="16" w:name="_Toc167719124"/>
+      <w:bookmarkStart w:id="16" w:name="_Toc167721225"/>
       <w:r>
         <w:lastRenderedPageBreak/>
         <w:t>METODOLOGI PENELITIAN</w:t>
@@ -2305,7 +2347,7 @@
       <w:pPr>
         <w:pStyle w:val="Heading2"/>
       </w:pPr>
-      <w:bookmarkStart w:id="17" w:name="_Toc167719125"/>
+      <w:bookmarkStart w:id="17" w:name="_Toc167721226"/>
       <w:proofErr w:type="spellStart"/>
       <w:r>
         <w:t>Metode</w:t>
@@ -2774,7 +2816,7 @@
       <w:pPr>
         <w:pStyle w:val="Heading1"/>
       </w:pPr>
-      <w:bookmarkStart w:id="20" w:name="_Toc167719126"/>
+      <w:bookmarkStart w:id="20" w:name="_Toc167721227"/>
       <w:r>
         <w:lastRenderedPageBreak/>
         <w:t>HASIL DAN PEMBAHASAN</w:t>
@@ -2792,7 +2834,7 @@
       <w:pPr>
         <w:pStyle w:val="Heading1"/>
       </w:pPr>
-      <w:bookmarkStart w:id="21" w:name="_Toc167719127"/>
+      <w:bookmarkStart w:id="21" w:name="_Toc167721228"/>
       <w:r>
         <w:lastRenderedPageBreak/>
         <w:t>KESIMPULAN DAN SARAN</w:t>
@@ -2815,7 +2857,7 @@
         </w:numPr>
         <w:ind w:left="432"/>
       </w:pPr>
-      <w:bookmarkStart w:id="22" w:name="_Toc167719128"/>
+      <w:bookmarkStart w:id="22" w:name="_Toc167721229"/>
       <w:r>
         <w:lastRenderedPageBreak/>
         <w:t>DAFTAR PUSTAKA</w:t>
@@ -2830,6 +2872,7 @@
       <w:pgMar w:top="2268" w:right="1701" w:bottom="1701" w:left="2268" w:header="709" w:footer="709" w:gutter="0"/>
       <w:pgNumType w:start="1"/>
       <w:cols w:space="708"/>
+      <w:titlePg/>
       <w:docGrid w:linePitch="360"/>
     </w:sectPr>
   </w:body>
@@ -2865,7 +2908,7 @@
 <w:ftr xmlns:wpc="http://schemas.microsoft.com/office/word/2010/wordprocessingCanvas" xmlns:cx="http://schemas.microsoft.com/office/drawing/2014/chartex" xmlns:cx1="http://schemas.microsoft.com/office/drawing/2015/9/8/chartex" xmlns:cx2="http://schemas.microsoft.com/office/drawing/2015/10/21/chartex" xmlns:cx3="http://schemas.microsoft.com/office/drawing/2016/5/9/chartex" xmlns:cx4="http://schemas.microsoft.com/office/drawing/2016/5/10/chartex" xmlns:cx5="http://schemas.microsoft.com/office/drawing/2016/5/11/chartex" xmlns:cx6="http://schemas.microsoft.com/office/drawing/2016/5/12/chartex" xmlns:cx7="http://schemas.microsoft.com/office/drawing/2016/5/13/chartex" xmlns:cx8="http://schemas.microsoft.com/office/drawing/2016/5/14/chartex" xmlns:mc="http://schemas.openxmlformats.org/markup-compatibility/2006" xmlns:aink="http://schemas.microsoft.com/office/drawing/2016/ink" xmlns:am3d="http://schemas.microsoft.com/office/drawing/2017/model3d" xmlns:o="urn:schemas-microsoft-com:office:office" xmlns:r="http://schemas.openxmlformats.org/officeDocument/2006/relationships" xmlns:m="http://schemas.openxmlformats.org/officeDocument/2006/math" xmlns:v="urn:schemas-microsoft-com:vml" xmlns:wp14="http://schemas.microsoft.com/office/word/2010/wordprocessingDrawing" xmlns:wp="http://schemas.openxmlformats.org/drawingml/2006/wordprocessingDrawing" xmlns:w10="urn:schemas-microsoft-com:office:word" xmlns:w="http://schemas.openxmlformats.org/wordprocessingml/2006/main" xmlns:w14="http://schemas.microsoft.com/office/word/2010/wordml" xmlns:w15="http://schemas.microsoft.com/office/word/2012/wordml" xmlns:w16cex="http://schemas.microsoft.com/office/word/2018/wordml/cex" xmlns:w16cid="http://schemas.microsoft.com/office/word/2016/wordml/cid" xmlns:w16="http://schemas.microsoft.com/office/word/2018/wordml" xmlns:w16se="http://schemas.microsoft.com/office/word/2015/wordml/symex" xmlns:wpg="http://schemas.microsoft.com/office/word/2010/wordprocessingGroup" xmlns:wpi="http://schemas.microsoft.com/office/word/2010/wordprocessingInk" xmlns:wne="http://schemas.microsoft.com/office/word/2006/wordml" xmlns:wps="http://schemas.microsoft.com/office/word/2010/wordprocessingShape" mc:Ignorable="w14 w15 w16se w16cid w16 w16cex wp14">
   <w:sdt>
     <w:sdtPr>
-      <w:id w:val="-1959712772"/>
+      <w:id w:val="-1177577260"/>
       <w:docPartObj>
         <w:docPartGallery w:val="Page Numbers (Bottom of Page)"/>
         <w:docPartUnique/>
@@ -2914,6 +2957,16 @@
 </w:ftr>
 </file>
 
+<file path=word/footer2.xml><?xml version="1.0" encoding="utf-8"?>
+<w:ftr xmlns:wpc="http://schemas.microsoft.com/office/word/2010/wordprocessingCanvas" xmlns:cx="http://schemas.microsoft.com/office/drawing/2014/chartex" xmlns:cx1="http://schemas.microsoft.com/office/drawing/2015/9/8/chartex" xmlns:cx2="http://schemas.microsoft.com/office/drawing/2015/10/21/chartex" xmlns:cx3="http://schemas.microsoft.com/office/drawing/2016/5/9/chartex" xmlns:cx4="http://schemas.microsoft.com/office/drawing/2016/5/10/chartex" xmlns:cx5="http://schemas.microsoft.com/office/drawing/2016/5/11/chartex" xmlns:cx6="http://schemas.microsoft.com/office/drawing/2016/5/12/chartex" xmlns:cx7="http://schemas.microsoft.com/office/drawing/2016/5/13/chartex" xmlns:cx8="http://schemas.microsoft.com/office/drawing/2016/5/14/chartex" xmlns:mc="http://schemas.openxmlformats.org/markup-compatibility/2006" xmlns:aink="http://schemas.microsoft.com/office/drawing/2016/ink" xmlns:am3d="http://schemas.microsoft.com/office/drawing/2017/model3d" xmlns:o="urn:schemas-microsoft-com:office:office" xmlns:r="http://schemas.openxmlformats.org/officeDocument/2006/relationships" xmlns:m="http://schemas.openxmlformats.org/officeDocument/2006/math" xmlns:v="urn:schemas-microsoft-com:vml" xmlns:wp14="http://schemas.microsoft.com/office/word/2010/wordprocessingDrawing" xmlns:wp="http://schemas.openxmlformats.org/drawingml/2006/wordprocessingDrawing" xmlns:w10="urn:schemas-microsoft-com:office:word" xmlns:w="http://schemas.openxmlformats.org/wordprocessingml/2006/main" xmlns:w14="http://schemas.microsoft.com/office/word/2010/wordml" xmlns:w15="http://schemas.microsoft.com/office/word/2012/wordml" xmlns:w16cex="http://schemas.microsoft.com/office/word/2018/wordml/cex" xmlns:w16cid="http://schemas.microsoft.com/office/word/2016/wordml/cid" xmlns:w16="http://schemas.microsoft.com/office/word/2018/wordml" xmlns:w16se="http://schemas.microsoft.com/office/word/2015/wordml/symex" xmlns:wpg="http://schemas.microsoft.com/office/word/2010/wordprocessingGroup" xmlns:wpi="http://schemas.microsoft.com/office/word/2010/wordprocessingInk" xmlns:wne="http://schemas.microsoft.com/office/word/2006/wordml" xmlns:wps="http://schemas.microsoft.com/office/word/2010/wordprocessingShape" mc:Ignorable="w14 w15 w16se w16cid w16 w16cex wp14">
+  <w:p>
+    <w:pPr>
+      <w:pStyle w:val="Footer"/>
+    </w:pPr>
+  </w:p>
+</w:ftr>
+</file>
+
 <file path=word/footnotes.xml><?xml version="1.0" encoding="utf-8"?>
 <w:footnotes xmlns:wpc="http://schemas.microsoft.com/office/word/2010/wordprocessingCanvas" xmlns:cx="http://schemas.microsoft.com/office/drawing/2014/chartex" xmlns:cx1="http://schemas.microsoft.com/office/drawing/2015/9/8/chartex" xmlns:cx2="http://schemas.microsoft.com/office/drawing/2015/10/21/chartex" xmlns:cx3="http://schemas.microsoft.com/office/drawing/2016/5/9/chartex" xmlns:cx4="http://schemas.microsoft.com/office/drawing/2016/5/10/chartex" xmlns:cx5="http://schemas.microsoft.com/office/drawing/2016/5/11/chartex" xmlns:cx6="http://schemas.microsoft.com/office/drawing/2016/5/12/chartex" xmlns:cx7="http://schemas.microsoft.com/office/drawing/2016/5/13/chartex" xmlns:cx8="http://schemas.microsoft.com/office/drawing/2016/5/14/chartex" xmlns:mc="http://schemas.openxmlformats.org/markup-compatibility/2006" xmlns:aink="http://schemas.microsoft.com/office/drawing/2016/ink" xmlns:am3d="http://schemas.microsoft.com/office/drawing/2017/model3d" xmlns:o="urn:schemas-microsoft-com:office:office" xmlns:r="http://schemas.openxmlformats.org/officeDocument/2006/relationships" xmlns:m="http://schemas.openxmlformats.org/officeDocument/2006/math" xmlns:v="urn:schemas-microsoft-com:vml" xmlns:wp14="http://schemas.microsoft.com/office/word/2010/wordprocessingDrawing" xmlns:wp="http://schemas.openxmlformats.org/drawingml/2006/wordprocessingDrawing" xmlns:w10="urn:schemas-microsoft-com:office:word" xmlns:w="http://schemas.openxmlformats.org/wordprocessingml/2006/main" xmlns:w14="http://schemas.microsoft.com/office/word/2010/wordml" xmlns:w15="http://schemas.microsoft.com/office/word/2012/wordml" xmlns:w16cex="http://schemas.microsoft.com/office/word/2018/wordml/cex" xmlns:w16cid="http://schemas.microsoft.com/office/word/2016/wordml/cid" xmlns:w16="http://schemas.microsoft.com/office/word/2018/wordml" xmlns:w16se="http://schemas.microsoft.com/office/word/2015/wordml/symex" xmlns:wpg="http://schemas.microsoft.com/office/word/2010/wordprocessingGroup" xmlns:wpi="http://schemas.microsoft.com/office/word/2010/wordprocessingInk" xmlns:wne="http://schemas.microsoft.com/office/word/2006/wordml" xmlns:wps="http://schemas.microsoft.com/office/word/2010/wordprocessingShape" mc:Ignorable="w14 w15 w16se w16cid w16 w16cex wp14">
   <w:footnote w:type="separator" w:id="-1">
@@ -2937,6 +2990,59 @@
     </w:p>
   </w:footnote>
 </w:footnotes>
+</file>
+
+<file path=word/header1.xml><?xml version="1.0" encoding="utf-8"?>
+<w:hdr xmlns:wpc="http://schemas.microsoft.com/office/word/2010/wordprocessingCanvas" xmlns:cx="http://schemas.microsoft.com/office/drawing/2014/chartex" xmlns:cx1="http://schemas.microsoft.com/office/drawing/2015/9/8/chartex" xmlns:cx2="http://schemas.microsoft.com/office/drawing/2015/10/21/chartex" xmlns:cx3="http://schemas.microsoft.com/office/drawing/2016/5/9/chartex" xmlns:cx4="http://schemas.microsoft.com/office/drawing/2016/5/10/chartex" xmlns:cx5="http://schemas.microsoft.com/office/drawing/2016/5/11/chartex" xmlns:cx6="http://schemas.microsoft.com/office/drawing/2016/5/12/chartex" xmlns:cx7="http://schemas.microsoft.com/office/drawing/2016/5/13/chartex" xmlns:cx8="http://schemas.microsoft.com/office/drawing/2016/5/14/chartex" xmlns:mc="http://schemas.openxmlformats.org/markup-compatibility/2006" xmlns:aink="http://schemas.microsoft.com/office/drawing/2016/ink" xmlns:am3d="http://schemas.microsoft.com/office/drawing/2017/model3d" xmlns:o="urn:schemas-microsoft-com:office:office" xmlns:r="http://schemas.openxmlformats.org/officeDocument/2006/relationships" xmlns:m="http://schemas.openxmlformats.org/officeDocument/2006/math" xmlns:v="urn:schemas-microsoft-com:vml" xmlns:wp14="http://schemas.microsoft.com/office/word/2010/wordprocessingDrawing" xmlns:wp="http://schemas.openxmlformats.org/drawingml/2006/wordprocessingDrawing" xmlns:w10="urn:schemas-microsoft-com:office:word" xmlns:w="http://schemas.openxmlformats.org/wordprocessingml/2006/main" xmlns:w14="http://schemas.microsoft.com/office/word/2010/wordml" xmlns:w15="http://schemas.microsoft.com/office/word/2012/wordml" xmlns:w16cex="http://schemas.microsoft.com/office/word/2018/wordml/cex" xmlns:w16cid="http://schemas.microsoft.com/office/word/2016/wordml/cid" xmlns:w16="http://schemas.microsoft.com/office/word/2018/wordml" xmlns:w16se="http://schemas.microsoft.com/office/word/2015/wordml/symex" xmlns:wpg="http://schemas.microsoft.com/office/word/2010/wordprocessingGroup" xmlns:wpi="http://schemas.microsoft.com/office/word/2010/wordprocessingInk" xmlns:wne="http://schemas.microsoft.com/office/word/2006/wordml" xmlns:wps="http://schemas.microsoft.com/office/word/2010/wordprocessingShape" mc:Ignorable="w14 w15 w16se w16cid w16 w16cex wp14">
+  <w:sdt>
+    <w:sdtPr>
+      <w:id w:val="964544211"/>
+      <w:docPartObj>
+        <w:docPartGallery w:val="Page Numbers (Top of Page)"/>
+        <w:docPartUnique/>
+      </w:docPartObj>
+    </w:sdtPr>
+    <w:sdtEndPr>
+      <w:rPr>
+        <w:noProof/>
+      </w:rPr>
+    </w:sdtEndPr>
+    <w:sdtContent>
+      <w:p>
+        <w:pPr>
+          <w:pStyle w:val="Header"/>
+          <w:jc w:val="right"/>
+        </w:pPr>
+        <w:r>
+          <w:fldChar w:fldCharType="begin"/>
+        </w:r>
+        <w:r>
+          <w:instrText xml:space="preserve"> PAGE   \* MERGEFORMAT </w:instrText>
+        </w:r>
+        <w:r>
+          <w:fldChar w:fldCharType="separate"/>
+        </w:r>
+        <w:r>
+          <w:rPr>
+            <w:noProof/>
+          </w:rPr>
+          <w:t>2</w:t>
+        </w:r>
+        <w:r>
+          <w:rPr>
+            <w:noProof/>
+          </w:rPr>
+          <w:fldChar w:fldCharType="end"/>
+        </w:r>
+      </w:p>
+    </w:sdtContent>
+  </w:sdt>
+  <w:p>
+    <w:pPr>
+      <w:pStyle w:val="Header"/>
+    </w:pPr>
+  </w:p>
+</w:hdr>
 </file>
 
 <file path=word/numbering.xml><?xml version="1.0" encoding="utf-8"?>
@@ -4371,7 +4477,7 @@
 </file>
 
 <file path=customXml/itemProps1.xml><?xml version="1.0" encoding="utf-8"?>
-<ds:datastoreItem xmlns:ds="http://schemas.openxmlformats.org/officeDocument/2006/customXml" ds:itemID="{436FDBB6-412C-47DF-ADE4-B210C0E676DF}">
+<ds:datastoreItem xmlns:ds="http://schemas.openxmlformats.org/officeDocument/2006/customXml" ds:itemID="{B20D0F07-2552-45E7-93A4-D94B439535A9}">
   <ds:schemaRefs>
     <ds:schemaRef ds:uri="http://schemas.openxmlformats.org/officeDocument/2006/bibliography"/>
   </ds:schemaRefs>

</xml_diff>